<commit_message>
added the homework for qda
</commit_message>
<xml_diff>
--- a/homework2/hw_02_v03.docx
+++ b/homework2/hw_02_v03.docx
@@ -1468,6 +1468,14 @@
                 <w:szCs w:val="18"/>
               </w:rPr>
             </w:pPr>
+            <w:r>
+              <w:rPr>
+                <w:color w:val="333333"/>
+                <w:sz w:val="18"/>
+                <w:szCs w:val="18"/>
+              </w:rPr>
+              <w:t>CD-PCA</w:t>
+            </w:r>
           </w:p>
         </w:tc>
         <w:tc>
@@ -1500,6 +1508,14 @@
                 <w:szCs w:val="18"/>
               </w:rPr>
             </w:pPr>
+            <w:r>
+              <w:rPr>
+                <w:color w:val="333333"/>
+                <w:sz w:val="18"/>
+                <w:szCs w:val="18"/>
+              </w:rPr>
+              <w:t>11.58%</w:t>
+            </w:r>
           </w:p>
         </w:tc>
         <w:tc>
@@ -1516,6 +1532,14 @@
                 <w:szCs w:val="18"/>
               </w:rPr>
             </w:pPr>
+            <w:r>
+              <w:rPr>
+                <w:color w:val="333333"/>
+                <w:sz w:val="18"/>
+                <w:szCs w:val="18"/>
+              </w:rPr>
+              <w:t>18.85%</w:t>
+            </w:r>
           </w:p>
         </w:tc>
         <w:tc>
@@ -2040,39 +2064,6 @@
         </w:rPr>
         <w:t>Include your Python (or MATLAB) code in your document. Explain what your code is doing step by step.</w:t>
       </w:r>
-    </w:p>
-    <w:p>
-      <w:pPr>
-        <w:shd w:val="clear" w:color="auto" w:fill="FFFFFF"/>
-        <w:spacing w:after="120"/>
-        <w:jc w:val="left"/>
-        <w:rPr>
-          <w:color w:val="333333"/>
-          <w:szCs w:val="22"/>
-        </w:rPr>
-      </w:pPr>
-    </w:p>
-    <w:p>
-      <w:pPr>
-        <w:shd w:val="clear" w:color="auto" w:fill="FFFFFF"/>
-        <w:spacing w:after="120"/>
-        <w:jc w:val="left"/>
-        <w:rPr>
-          <w:color w:val="333333"/>
-          <w:szCs w:val="22"/>
-        </w:rPr>
-      </w:pPr>
-    </w:p>
-    <w:p>
-      <w:pPr>
-        <w:shd w:val="clear" w:color="auto" w:fill="FFFFFF"/>
-        <w:spacing w:after="120"/>
-        <w:jc w:val="left"/>
-        <w:rPr>
-          <w:color w:val="333333"/>
-          <w:szCs w:val="22"/>
-        </w:rPr>
-      </w:pPr>
     </w:p>
     <w:sectPr>
       <w:headerReference w:type="default" r:id="rId9"/>

</xml_diff>

<commit_message>
finish the loop for the prior variation
</commit_message>
<xml_diff>
--- a/homework2/hw_02_v03.docx
+++ b/homework2/hw_02_v03.docx
@@ -1775,7 +1775,7 @@
                 <w:sz w:val="18"/>
                 <w:szCs w:val="18"/>
               </w:rPr>
-              <w:t>70.29</w:t>
+              <w:t>88.40</w:t>
             </w:r>
             <w:r>
               <w:rPr>
@@ -1807,7 +1807,7 @@
                 <w:sz w:val="18"/>
                 <w:szCs w:val="18"/>
               </w:rPr>
-              <w:t>93.86</w:t>
+              <w:t>80.19</w:t>
             </w:r>
             <w:r>
               <w:rPr>

</xml_diff>